<commit_message>
Sintesi VideoLezione 3 completata
Signed-off-by: condor616 <marcelloangileri@gmail.com>
</commit_message>
<xml_diff>
--- a/3/Chimica - VideoLezione3.docx
+++ b/3/Chimica - VideoLezione3.docx
@@ -1146,8 +1146,6 @@
         <w:br/>
         <w:t xml:space="preserve">I periodi stanno </w:t>
       </w:r>
-      <w:bookmarkStart w:id="0" w:name="_GoBack"/>
-      <w:bookmarkEnd w:id="0"/>
       <w:r>
         <w:t>a</w:t>
       </w:r>
@@ -1250,7 +1248,614 @@
     <w:p/>
     <w:p>
       <w:r>
-        <w:t xml:space="preserve">Notiamo la presenza di </w:t>
+        <w:t xml:space="preserve">Nell’orbitale 1s possiamo collocare </w:t>
+      </w:r>
+      <w:proofErr w:type="gramStart"/>
+      <w:r>
+        <w:t>2</w:t>
+      </w:r>
+      <w:proofErr w:type="gramEnd"/>
+      <w:r>
+        <w:t xml:space="preserve"> elettroni (ognuno con Spin diverso dall’altro);</w:t>
+      </w:r>
+    </w:p>
+    <w:p>
+      <w:r>
+        <w:t xml:space="preserve">Per l’orbitale 2s vale lo stesso principio (solo </w:t>
+      </w:r>
+      <w:proofErr w:type="gramStart"/>
+      <w:r>
+        <w:t>2</w:t>
+      </w:r>
+      <w:proofErr w:type="gramEnd"/>
+      <w:r>
+        <w:t xml:space="preserve"> elettroni con spin diverso).</w:t>
+      </w:r>
+    </w:p>
+    <w:p>
+      <w:r>
+        <w:t xml:space="preserve">Nell’orbitale 2p possiamo collocare </w:t>
+      </w:r>
+      <w:proofErr w:type="gramStart"/>
+      <w:r>
+        <w:t>6</w:t>
+      </w:r>
+      <w:proofErr w:type="gramEnd"/>
+      <w:r>
+        <w:t xml:space="preserve"> elettroni: questo perché gli orbitali di tipo “p” abbiamo detto essere 3, e considerando che per ogni orbitale possiamo collocare massimo 2 elettroni, allora p può contenere massimo 6 elettroni.</w:t>
+      </w:r>
+    </w:p>
+    <w:p/>
+    <w:p>
+      <w:proofErr w:type="gramStart"/>
+      <w:r>
+        <w:t>Per poter</w:t>
+      </w:r>
+      <w:proofErr w:type="gramEnd"/>
+      <w:r>
+        <w:t xml:space="preserve"> rappresentare queste modalità di riempimento, possiamo disegnare le caselle quantiche. In queste caselle possiamo collocare questi elettroni. </w:t>
+      </w:r>
+    </w:p>
+    <w:p>
+      <w:r>
+        <w:t xml:space="preserve">Ipotizziamo il caso degli orbitali 2p: sono </w:t>
+      </w:r>
+      <w:proofErr w:type="gramStart"/>
+      <w:r>
+        <w:t>3</w:t>
+      </w:r>
+      <w:proofErr w:type="gramEnd"/>
+      <w:r>
+        <w:t xml:space="preserve"> orbitali, orientati nello spazio in vario modo. Possiamo quindi distinguerli, </w:t>
+      </w:r>
+      <w:proofErr w:type="gramStart"/>
+      <w:r>
+        <w:t>a seconda dell’</w:t>
+      </w:r>
+      <w:proofErr w:type="gramEnd"/>
+      <w:r>
+        <w:t xml:space="preserve">orientamento, in </w:t>
+      </w:r>
+      <w:proofErr w:type="spellStart"/>
+      <w:r>
+        <w:t>Px</w:t>
+      </w:r>
+      <w:proofErr w:type="spellEnd"/>
+      <w:r>
+        <w:t xml:space="preserve">, </w:t>
+      </w:r>
+      <w:proofErr w:type="spellStart"/>
+      <w:r>
+        <w:t>Py</w:t>
+      </w:r>
+      <w:proofErr w:type="spellEnd"/>
+      <w:r>
+        <w:t xml:space="preserve"> e Pz,</w:t>
+      </w:r>
+    </w:p>
+    <w:p/>
+    <w:tbl>
+      <w:tblPr>
+        <w:tblStyle w:val="Grigliatabella"/>
+        <w:tblW w:w="0" w:type="auto"/>
+        <w:jc w:val="center"/>
+        <w:tblLook w:val="04A0" w:firstRow="1" w:lastRow="0" w:firstColumn="1" w:lastColumn="0" w:noHBand="0" w:noVBand="1"/>
+      </w:tblPr>
+      <w:tblGrid>
+        <w:gridCol w:w="675"/>
+        <w:gridCol w:w="659"/>
+        <w:gridCol w:w="567"/>
+      </w:tblGrid>
+      <w:tr>
+        <w:trPr>
+          <w:trHeight w:val="488"/>
+          <w:jc w:val="center"/>
+        </w:trPr>
+        <w:tc>
+          <w:tcPr>
+            <w:tcW w:w="675" w:type="dxa"/>
+            <w:vAlign w:val="center"/>
+          </w:tcPr>
+          <w:p>
+            <w:pPr>
+              <w:jc w:val="center"/>
+              <w:rPr>
+                <w:color w:val="FF0000"/>
+              </w:rPr>
+            </w:pPr>
+            <w:r>
+              <w:rPr>
+                <w:rFonts w:ascii="Wingdings" w:hAnsi="Wingdings"/>
+                <w:color w:val="FF0000"/>
+              </w:rPr>
+              <w:t></w:t>
+            </w:r>
+          </w:p>
+        </w:tc>
+        <w:tc>
+          <w:tcPr>
+            <w:tcW w:w="659" w:type="dxa"/>
+          </w:tcPr>
+          <w:p/>
+        </w:tc>
+        <w:tc>
+          <w:tcPr>
+            <w:tcW w:w="567" w:type="dxa"/>
+          </w:tcPr>
+          <w:p/>
+        </w:tc>
+      </w:tr>
+    </w:tbl>
+    <w:p>
+      <w:r>
+        <w:tab/>
+      </w:r>
+      <w:r>
+        <w:tab/>
+      </w:r>
+      <w:r>
+        <w:tab/>
+      </w:r>
+      <w:r>
+        <w:tab/>
+      </w:r>
+      <w:r>
+        <w:tab/>
+        <w:t xml:space="preserve">           </w:t>
+      </w:r>
+      <w:proofErr w:type="spellStart"/>
+      <w:r>
+        <w:t>Px</w:t>
+      </w:r>
+      <w:proofErr w:type="spellEnd"/>
+      <w:r>
+        <w:t xml:space="preserve">       </w:t>
+      </w:r>
+      <w:proofErr w:type="spellStart"/>
+      <w:r>
+        <w:t>Py</w:t>
+      </w:r>
+      <w:proofErr w:type="spellEnd"/>
+      <w:r>
+        <w:t xml:space="preserve">       Pz</w:t>
+      </w:r>
+    </w:p>
+    <w:p/>
+    <w:p>
+      <w:r>
+        <w:t xml:space="preserve">Il primo elettrone </w:t>
+      </w:r>
+      <w:proofErr w:type="gramStart"/>
+      <w:r>
+        <w:t>viene</w:t>
+      </w:r>
+      <w:proofErr w:type="gramEnd"/>
+      <w:r>
+        <w:t xml:space="preserve"> collocato in </w:t>
+      </w:r>
+      <w:proofErr w:type="spellStart"/>
+      <w:r>
+        <w:t>Px</w:t>
+      </w:r>
+      <w:proofErr w:type="spellEnd"/>
+      <w:r>
+        <w:t xml:space="preserve"> mentre il secondo viene collocato in </w:t>
+      </w:r>
+      <w:proofErr w:type="spellStart"/>
+      <w:r>
+        <w:t>Py</w:t>
+      </w:r>
+      <w:proofErr w:type="spellEnd"/>
+      <w:r>
+        <w:t xml:space="preserve">. </w:t>
+      </w:r>
+    </w:p>
+    <w:p/>
+    <w:tbl>
+      <w:tblPr>
+        <w:tblStyle w:val="Grigliatabella"/>
+        <w:tblW w:w="0" w:type="auto"/>
+        <w:jc w:val="center"/>
+        <w:tblLook w:val="04A0" w:firstRow="1" w:lastRow="0" w:firstColumn="1" w:lastColumn="0" w:noHBand="0" w:noVBand="1"/>
+      </w:tblPr>
+      <w:tblGrid>
+        <w:gridCol w:w="675"/>
+        <w:gridCol w:w="659"/>
+        <w:gridCol w:w="567"/>
+      </w:tblGrid>
+      <w:tr>
+        <w:trPr>
+          <w:trHeight w:val="488"/>
+          <w:jc w:val="center"/>
+        </w:trPr>
+        <w:tc>
+          <w:tcPr>
+            <w:tcW w:w="675" w:type="dxa"/>
+            <w:vAlign w:val="center"/>
+          </w:tcPr>
+          <w:p>
+            <w:pPr>
+              <w:jc w:val="center"/>
+            </w:pPr>
+            <w:r>
+              <w:rPr>
+                <w:rFonts w:ascii="Wingdings" w:hAnsi="Wingdings"/>
+                <w:color w:val="000000"/>
+              </w:rPr>
+              <w:t></w:t>
+            </w:r>
+          </w:p>
+        </w:tc>
+        <w:tc>
+          <w:tcPr>
+            <w:tcW w:w="659" w:type="dxa"/>
+            <w:vAlign w:val="center"/>
+          </w:tcPr>
+          <w:p>
+            <w:pPr>
+              <w:jc w:val="center"/>
+              <w:rPr>
+                <w:b/>
+                <w:color w:val="FF0000"/>
+              </w:rPr>
+            </w:pPr>
+            <w:r>
+              <w:rPr>
+                <w:rFonts w:ascii="Wingdings" w:hAnsi="Wingdings"/>
+                <w:color w:val="FF0000"/>
+              </w:rPr>
+              <w:t></w:t>
+            </w:r>
+          </w:p>
+        </w:tc>
+        <w:tc>
+          <w:tcPr>
+            <w:tcW w:w="567" w:type="dxa"/>
+            <w:vAlign w:val="center"/>
+          </w:tcPr>
+          <w:p>
+            <w:pPr>
+              <w:jc w:val="center"/>
+            </w:pPr>
+          </w:p>
+        </w:tc>
+      </w:tr>
+    </w:tbl>
+    <w:p>
+      <w:r>
+        <w:tab/>
+      </w:r>
+      <w:r>
+        <w:tab/>
+      </w:r>
+      <w:r>
+        <w:tab/>
+      </w:r>
+      <w:r>
+        <w:tab/>
+      </w:r>
+      <w:r>
+        <w:tab/>
+        <w:t xml:space="preserve">           </w:t>
+      </w:r>
+      <w:proofErr w:type="spellStart"/>
+      <w:r>
+        <w:t>Px</w:t>
+      </w:r>
+      <w:proofErr w:type="spellEnd"/>
+      <w:r>
+        <w:t xml:space="preserve">       </w:t>
+      </w:r>
+      <w:proofErr w:type="spellStart"/>
+      <w:r>
+        <w:t>Py</w:t>
+      </w:r>
+      <w:proofErr w:type="spellEnd"/>
+      <w:r>
+        <w:t xml:space="preserve">       Pz</w:t>
+      </w:r>
+    </w:p>
+    <w:p/>
+    <w:p>
+      <w:r>
+        <w:t xml:space="preserve">Gli elettroni, se si trovano ad avere a disposizione dei gusci con livelli energetici uguali, si dispongono in modo da darsi il meno fastidio possibile.  Proprio per questo motivo, anche il terzo elettrone andrà a </w:t>
+      </w:r>
+      <w:proofErr w:type="gramStart"/>
+      <w:r>
+        <w:t>posizionarsi</w:t>
+      </w:r>
+      <w:proofErr w:type="gramEnd"/>
+      <w:r>
+        <w:t xml:space="preserve"> nel primo orbitali disponibile, cioè Pz</w:t>
+      </w:r>
+      <w:r>
+        <w:t>.</w:t>
+      </w:r>
+    </w:p>
+    <w:p/>
+    <w:tbl>
+      <w:tblPr>
+        <w:tblStyle w:val="Grigliatabella"/>
+        <w:tblW w:w="0" w:type="auto"/>
+        <w:jc w:val="center"/>
+        <w:tblLook w:val="04A0" w:firstRow="1" w:lastRow="0" w:firstColumn="1" w:lastColumn="0" w:noHBand="0" w:noVBand="1"/>
+      </w:tblPr>
+      <w:tblGrid>
+        <w:gridCol w:w="675"/>
+        <w:gridCol w:w="659"/>
+        <w:gridCol w:w="567"/>
+      </w:tblGrid>
+      <w:tr>
+        <w:trPr>
+          <w:trHeight w:val="488"/>
+          <w:jc w:val="center"/>
+        </w:trPr>
+        <w:tc>
+          <w:tcPr>
+            <w:tcW w:w="675" w:type="dxa"/>
+            <w:vAlign w:val="center"/>
+          </w:tcPr>
+          <w:p>
+            <w:pPr>
+              <w:jc w:val="center"/>
+            </w:pPr>
+            <w:r>
+              <w:rPr>
+                <w:rFonts w:ascii="Wingdings" w:hAnsi="Wingdings"/>
+                <w:color w:val="000000"/>
+              </w:rPr>
+              <w:t></w:t>
+            </w:r>
+          </w:p>
+        </w:tc>
+        <w:tc>
+          <w:tcPr>
+            <w:tcW w:w="659" w:type="dxa"/>
+            <w:vAlign w:val="center"/>
+          </w:tcPr>
+          <w:p>
+            <w:pPr>
+              <w:jc w:val="center"/>
+              <w:rPr>
+                <w:b/>
+              </w:rPr>
+            </w:pPr>
+            <w:r>
+              <w:rPr>
+                <w:rFonts w:ascii="Wingdings" w:hAnsi="Wingdings"/>
+              </w:rPr>
+              <w:t></w:t>
+            </w:r>
+          </w:p>
+        </w:tc>
+        <w:tc>
+          <w:tcPr>
+            <w:tcW w:w="567" w:type="dxa"/>
+            <w:vAlign w:val="center"/>
+          </w:tcPr>
+          <w:p>
+            <w:pPr>
+              <w:jc w:val="center"/>
+              <w:rPr>
+                <w:color w:val="FF0000"/>
+              </w:rPr>
+            </w:pPr>
+            <w:r>
+              <w:rPr>
+                <w:rFonts w:ascii="Wingdings" w:hAnsi="Wingdings"/>
+                <w:color w:val="FF0000"/>
+              </w:rPr>
+              <w:t></w:t>
+            </w:r>
+          </w:p>
+        </w:tc>
+      </w:tr>
+    </w:tbl>
+    <w:p>
+      <w:r>
+        <w:tab/>
+      </w:r>
+      <w:r>
+        <w:tab/>
+      </w:r>
+      <w:r>
+        <w:tab/>
+      </w:r>
+      <w:r>
+        <w:tab/>
+      </w:r>
+      <w:r>
+        <w:tab/>
+        <w:t xml:space="preserve">           </w:t>
+      </w:r>
+      <w:proofErr w:type="spellStart"/>
+      <w:r>
+        <w:t>Px</w:t>
+      </w:r>
+      <w:proofErr w:type="spellEnd"/>
+      <w:r>
+        <w:t xml:space="preserve">       </w:t>
+      </w:r>
+      <w:proofErr w:type="spellStart"/>
+      <w:r>
+        <w:t>Py</w:t>
+      </w:r>
+      <w:proofErr w:type="spellEnd"/>
+      <w:r>
+        <w:t xml:space="preserve">       Pz</w:t>
+      </w:r>
+    </w:p>
+    <w:p/>
+    <w:p>
+      <w:r>
+        <w:t xml:space="preserve">Una volta che si sono riempiti i tre orbitali (con almeno un elettrone in ognuno di loro), il quarto elettrone andrà a </w:t>
+      </w:r>
+      <w:proofErr w:type="gramStart"/>
+      <w:r>
+        <w:t>posizionarsi</w:t>
+      </w:r>
+      <w:proofErr w:type="gramEnd"/>
+      <w:r>
+        <w:t xml:space="preserve"> nuovamente su </w:t>
+      </w:r>
+      <w:proofErr w:type="spellStart"/>
+      <w:r>
+        <w:t>Px</w:t>
+      </w:r>
+      <w:proofErr w:type="spellEnd"/>
+      <w:r>
+        <w:t xml:space="preserve">, ma con </w:t>
+      </w:r>
+      <w:r>
+        <w:rPr>
+          <w:b/>
+          <w:u w:val="single"/>
+        </w:rPr>
+        <w:t>Spin</w:t>
+      </w:r>
+      <w:r>
+        <w:t xml:space="preserve"> opposto. </w:t>
+      </w:r>
+    </w:p>
+    <w:p/>
+    <w:p/>
+    <w:tbl>
+      <w:tblPr>
+        <w:tblStyle w:val="Grigliatabella"/>
+        <w:tblW w:w="0" w:type="auto"/>
+        <w:jc w:val="center"/>
+        <w:tblLook w:val="04A0" w:firstRow="1" w:lastRow="0" w:firstColumn="1" w:lastColumn="0" w:noHBand="0" w:noVBand="1"/>
+      </w:tblPr>
+      <w:tblGrid>
+        <w:gridCol w:w="675"/>
+        <w:gridCol w:w="659"/>
+        <w:gridCol w:w="567"/>
+      </w:tblGrid>
+      <w:tr>
+        <w:trPr>
+          <w:trHeight w:val="488"/>
+          <w:jc w:val="center"/>
+        </w:trPr>
+        <w:tc>
+          <w:tcPr>
+            <w:tcW w:w="675" w:type="dxa"/>
+            <w:vAlign w:val="center"/>
+          </w:tcPr>
+          <w:p>
+            <w:pPr>
+              <w:jc w:val="center"/>
+            </w:pPr>
+            <w:r>
+              <w:rPr>
+                <w:rFonts w:ascii="Wingdings" w:hAnsi="Wingdings"/>
+                <w:color w:val="000000"/>
+              </w:rPr>
+              <w:t></w:t>
+            </w:r>
+            <w:r>
+              <w:rPr>
+                <w:rFonts w:ascii="Wingdings" w:hAnsi="Wingdings"/>
+                <w:color w:val="FF0000"/>
+              </w:rPr>
+              <w:t></w:t>
+            </w:r>
+          </w:p>
+        </w:tc>
+        <w:tc>
+          <w:tcPr>
+            <w:tcW w:w="659" w:type="dxa"/>
+            <w:vAlign w:val="center"/>
+          </w:tcPr>
+          <w:p>
+            <w:pPr>
+              <w:jc w:val="center"/>
+              <w:rPr>
+                <w:b/>
+              </w:rPr>
+            </w:pPr>
+            <w:r>
+              <w:rPr>
+                <w:rFonts w:ascii="Wingdings" w:hAnsi="Wingdings"/>
+              </w:rPr>
+              <w:t></w:t>
+            </w:r>
+          </w:p>
+        </w:tc>
+        <w:tc>
+          <w:tcPr>
+            <w:tcW w:w="567" w:type="dxa"/>
+            <w:vAlign w:val="center"/>
+          </w:tcPr>
+          <w:p>
+            <w:pPr>
+              <w:jc w:val="center"/>
+            </w:pPr>
+            <w:r>
+              <w:rPr>
+                <w:rFonts w:ascii="Wingdings" w:hAnsi="Wingdings"/>
+              </w:rPr>
+              <w:t></w:t>
+            </w:r>
+          </w:p>
+        </w:tc>
+      </w:tr>
+    </w:tbl>
+    <w:p>
+      <w:r>
+        <w:tab/>
+      </w:r>
+      <w:r>
+        <w:tab/>
+      </w:r>
+      <w:r>
+        <w:tab/>
+      </w:r>
+      <w:r>
+        <w:tab/>
+      </w:r>
+      <w:r>
+        <w:tab/>
+        <w:t xml:space="preserve">           </w:t>
+      </w:r>
+      <w:proofErr w:type="spellStart"/>
+      <w:r>
+        <w:t>Px</w:t>
+      </w:r>
+      <w:proofErr w:type="spellEnd"/>
+      <w:r>
+        <w:t xml:space="preserve">       </w:t>
+      </w:r>
+      <w:proofErr w:type="spellStart"/>
+      <w:r>
+        <w:t>Py</w:t>
+      </w:r>
+      <w:proofErr w:type="spellEnd"/>
+      <w:r>
+        <w:t xml:space="preserve">       Pz</w:t>
+      </w:r>
+    </w:p>
+    <w:p/>
+    <w:p>
+      <w:r>
+        <w:t xml:space="preserve">La direzione delle frecce indica </w:t>
+      </w:r>
+      <w:proofErr w:type="gramStart"/>
+      <w:r>
+        <w:t>lo</w:t>
+      </w:r>
+      <w:proofErr w:type="gramEnd"/>
+      <w:r>
+        <w:t xml:space="preserve"> Spin, un modo per poter distinguere due elettroni che si trovano nello stesso orbitale. </w:t>
+      </w:r>
+    </w:p>
+    <w:p/>
+    <w:p/>
+    <w:p>
+      <w:r>
+        <w:t>Tornando al grafico della sequenza di livelli energetici, n</w:t>
+      </w:r>
+      <w:r>
+        <w:t xml:space="preserve">otiamo la presenza di </w:t>
       </w:r>
       <w:proofErr w:type="gramStart"/>
       <w:r>
@@ -1269,9 +1874,262 @@
         <w:t>scio contiene degli orbitali (e</w:t>
       </w:r>
       <w:r>
-        <w:t xml:space="preserve"> ogni orbitale contiene due elettroni al massimo). </w:t>
-      </w:r>
-    </w:p>
+        <w:t xml:space="preserve"> ogni orbitale </w:t>
+      </w:r>
+      <w:proofErr w:type="gramStart"/>
+      <w:r>
+        <w:t>contiene</w:t>
+      </w:r>
+      <w:proofErr w:type="gramEnd"/>
+      <w:r>
+        <w:t xml:space="preserve"> due elettroni al massimo). </w:t>
+      </w:r>
+    </w:p>
+    <w:p/>
+    <w:p>
+      <w:r>
+        <w:t xml:space="preserve">Nel guscio </w:t>
+      </w:r>
+      <w:proofErr w:type="gramStart"/>
+      <w:r>
+        <w:t>3</w:t>
+      </w:r>
+      <w:proofErr w:type="gramEnd"/>
+      <w:r>
+        <w:t xml:space="preserve"> abbiamo gli orbitali con l’energia più bassa che corrisponde all’orbitale 3s, poi 3p e poi </w:t>
+      </w:r>
+      <w:r>
+        <w:rPr>
+          <w:u w:val="single"/>
+        </w:rPr>
+        <w:t>dovremmo</w:t>
+      </w:r>
+      <w:r>
+        <w:t xml:space="preserve"> avere gli orbitali 3d;  ci aspettiamo infatti che gli orbitali appartenenti al gusci 3 abbiano un livello energetico inferiore agli orbitali appartenenti al guscio 4, in realtà ci sono, per motivi di schermaggio del nucleo da parte degli elettroni dei gusci più interni,  delle inversioni in questi ordini di riempimento.  </w:t>
+      </w:r>
+      <w:proofErr w:type="gramStart"/>
+      <w:r>
+        <w:t>Infatti</w:t>
+      </w:r>
+      <w:proofErr w:type="gramEnd"/>
+      <w:r>
+        <w:t xml:space="preserve"> osservando il grafico, l’energia relativa agli orbitali 3d (che ci aspetteremmo essere più bassa)</w:t>
+      </w:r>
+      <w:r>
+        <w:t xml:space="preserve"> è superiore a quella degli orbitali 4s. </w:t>
+      </w:r>
+    </w:p>
+    <w:p>
+      <w:r>
+        <w:t xml:space="preserve">Questa </w:t>
+      </w:r>
+      <w:proofErr w:type="gramStart"/>
+      <w:r>
+        <w:t>viene</w:t>
+      </w:r>
+      <w:proofErr w:type="gramEnd"/>
+      <w:r>
+        <w:t xml:space="preserve"> chiamata </w:t>
+      </w:r>
+      <w:r>
+        <w:rPr>
+          <w:b/>
+          <w:u w:val="single"/>
+        </w:rPr>
+        <w:t>Intersezione di livelli energetici</w:t>
+      </w:r>
+      <w:r>
+        <w:t xml:space="preserve">. </w:t>
+      </w:r>
+    </w:p>
+    <w:p/>
+    <w:p/>
+    <w:p/>
+    <w:p/>
+    <w:p/>
+    <w:p/>
+    <w:p/>
+    <w:p/>
+    <w:p/>
+    <w:p/>
+    <w:p>
+      <w:r>
+        <w:t xml:space="preserve">Possiamo correlare la posizione degli elementi nel sistema periodico con la loro configurazione elettronica. </w:t>
+      </w:r>
+    </w:p>
+    <w:p/>
+    <w:p>
+      <w:r>
+        <w:rPr>
+          <w:noProof/>
+        </w:rPr>
+        <w:drawing>
+          <wp:inline distT="0" distB="0" distL="0" distR="0" wp14:anchorId="00AD7DEE" wp14:editId="5A02EEDC">
+            <wp:extent cx="4109899" cy="3855085"/>
+            <wp:effectExtent l="0" t="0" r="5080" b="5715"/>
+            <wp:docPr id="2" name="Immagine 1"/>
+            <wp:cNvGraphicFramePr>
+              <a:graphicFrameLocks xmlns:a="http://schemas.openxmlformats.org/drawingml/2006/main" noChangeAspect="1"/>
+            </wp:cNvGraphicFramePr>
+            <a:graphic xmlns:a="http://schemas.openxmlformats.org/drawingml/2006/main">
+              <a:graphicData uri="http://schemas.openxmlformats.org/drawingml/2006/picture">
+                <pic:pic xmlns:pic="http://schemas.openxmlformats.org/drawingml/2006/picture">
+                  <pic:nvPicPr>
+                    <pic:cNvPr id="0" name="Picture 1"/>
+                    <pic:cNvPicPr>
+                      <a:picLocks noChangeAspect="1" noChangeArrowheads="1"/>
+                    </pic:cNvPicPr>
+                  </pic:nvPicPr>
+                  <pic:blipFill>
+                    <a:blip r:embed="rId12">
+                      <a:extLst>
+                        <a:ext uri="{28A0092B-C50C-407E-A947-70E740481C1C}">
+                          <a14:useLocalDpi xmlns:a14="http://schemas.microsoft.com/office/drawing/2010/main" val="0"/>
+                        </a:ext>
+                      </a:extLst>
+                    </a:blip>
+                    <a:srcRect/>
+                    <a:stretch>
+                      <a:fillRect/>
+                    </a:stretch>
+                  </pic:blipFill>
+                  <pic:spPr bwMode="auto">
+                    <a:xfrm>
+                      <a:off x="0" y="0"/>
+                      <a:ext cx="4109899" cy="3855085"/>
+                    </a:xfrm>
+                    <a:prstGeom prst="rect">
+                      <a:avLst/>
+                    </a:prstGeom>
+                    <a:noFill/>
+                    <a:ln>
+                      <a:noFill/>
+                    </a:ln>
+                  </pic:spPr>
+                </pic:pic>
+              </a:graphicData>
+            </a:graphic>
+          </wp:inline>
+        </w:drawing>
+      </w:r>
+    </w:p>
+    <w:p/>
+    <w:p>
+      <w:r>
+        <w:t xml:space="preserve">Sono riportati i livelli energetici relativi al guscio </w:t>
+      </w:r>
+      <w:proofErr w:type="gramStart"/>
+      <w:r>
+        <w:t>1</w:t>
+      </w:r>
+      <w:proofErr w:type="gramEnd"/>
+      <w:r>
+        <w:t xml:space="preserve"> e al guscio 2 e i rispettivi atomi che vengono a formarsi. </w:t>
+      </w:r>
+    </w:p>
+    <w:p>
+      <w:r>
+        <w:t xml:space="preserve">Analizzando il primo </w:t>
+      </w:r>
+      <w:r>
+        <w:t>livello quantico (n=1)</w:t>
+      </w:r>
+      <w:r>
+        <w:t xml:space="preserve">, notiamo che collocando il primo elettrone nel livello 1s viene a formarsi un atomo </w:t>
+      </w:r>
+      <w:proofErr w:type="gramStart"/>
+      <w:r>
+        <w:t xml:space="preserve">di </w:t>
+      </w:r>
+      <w:proofErr w:type="gramEnd"/>
+      <w:r>
+        <w:t>idrogeno; nel momento in cui collochiamo il secondo elettrone (sempre nello stesso orbitale 1s ma con spin opposto) si ottien</w:t>
+      </w:r>
+      <w:r>
+        <w:t>e</w:t>
+      </w:r>
+      <w:r>
+        <w:t xml:space="preserve"> l’atomo di Elio. </w:t>
+      </w:r>
+    </w:p>
+    <w:p/>
+    <w:p>
+      <w:r>
+        <w:t xml:space="preserve">L’Elio è un gas nobile, gas che non </w:t>
+      </w:r>
+      <w:proofErr w:type="gramStart"/>
+      <w:r>
+        <w:t>hanno</w:t>
+      </w:r>
+      <w:proofErr w:type="gramEnd"/>
+      <w:r>
+        <w:t xml:space="preserve"> nessuna tendenza a reagire. L’elio è uno dei pochi elementi del sistema periodico che non tende a formare delle molecole, non tende a reagire perché si trova in una condizione di particolare stabilità (dal punto di vista energetico) perché il guscio 1s è completamente riempito.</w:t>
+      </w:r>
+    </w:p>
+    <w:p>
+      <w:r>
+        <w:t xml:space="preserve">Questa è una considerazione che possiamo fare sempre, cioè tutte le volte che si riempie un guscio con tutti gli elettroni, si raggiunge una particolare stabilità. </w:t>
+      </w:r>
+    </w:p>
+    <w:p/>
+    <w:p>
+      <w:r>
+        <w:t>Andando ora ad analizzare il livello quantico n=2,</w:t>
+      </w:r>
+      <w:proofErr w:type="gramStart"/>
+      <w:r>
+        <w:t xml:space="preserve">  </w:t>
+      </w:r>
+      <w:proofErr w:type="gramEnd"/>
+      <w:r>
+        <w:t xml:space="preserve">il prossimo orbitale da riempire è il 2s (quello immediatamente successivo). Collocando quindi l’elettrone al livello 2s, otteniamo il Litio (Li).  Andando a collocare il quarto elettrone (sempre nell’orbitale 2s ma con spin opposto) otteniamo il Berillio (Be). </w:t>
+      </w:r>
+    </w:p>
+    <w:p>
+      <w:r>
+        <w:t xml:space="preserve">Il litio è un elemento che tende a formare degli ioni positivi (cioè ha facilità a perdere un elettrone e a rimanere con una carica positiva). La facilità di perdere questo elettrone può essere </w:t>
+      </w:r>
+      <w:proofErr w:type="gramStart"/>
+      <w:r>
+        <w:t>correlata</w:t>
+      </w:r>
+      <w:proofErr w:type="gramEnd"/>
+      <w:r>
+        <w:t xml:space="preserve"> alla sua struttura atomica perché ha un elettrone isolato al livello 2s che potrebbe benissimo perdere per raggiungere una situazione di stabilità energetica (quella in cui solo 1s è riempito con 2 elettroni).  </w:t>
+      </w:r>
+    </w:p>
+    <w:p>
+      <w:r>
+        <w:t xml:space="preserve">Anche il Berillio potrebbe formare </w:t>
+      </w:r>
+      <w:proofErr w:type="gramStart"/>
+      <w:r>
+        <w:t>2</w:t>
+      </w:r>
+      <w:proofErr w:type="gramEnd"/>
+      <w:r>
+        <w:t xml:space="preserve"> ioni positivi, perché potrebbe perdere i due elettroni del livello 2s e tendere ad avvicinarsi il più possibile alla configurazione dell’Elio (gas nobile). </w:t>
+      </w:r>
+    </w:p>
+    <w:p/>
+    <w:p>
+      <w:r>
+        <w:t>Proseguendo con il riempimento dei successivi livelli energetici, possiamo vedere ancora che dopo il Berillio abbiamo un terzo elettrone che collocheremo nell’orbitale 2p</w:t>
+      </w:r>
+      <w:r>
+        <w:t xml:space="preserve"> per ottenere il Boro. Aggiungendo un altro elettrone otteniamo il Carbonio. </w:t>
+      </w:r>
+    </w:p>
+    <w:p>
+      <w:r>
+        <w:t xml:space="preserve">Il carbonio è un elemento famoso per la sua ottima capacità di legarsi ad altri atomi del suo stesso tipo. </w:t>
+      </w:r>
+      <w:bookmarkStart w:id="0" w:name="_GoBack"/>
+      <w:bookmarkEnd w:id="0"/>
+    </w:p>
+    <w:p/>
+    <w:p/>
+    <w:p/>
     <w:p/>
     <w:p/>
     <w:p/>

</xml_diff>